<commit_message>
Dang Hieu gop 10/8
</commit_message>
<xml_diff>
--- a/Sprint 1/Tài liệu đặc tả yêu cầu/BTTH3-Nhom 64CNTT3_8.docx
+++ b/Sprint 1/Tài liệu đặc tả yêu cầu/BTTH3-Nhom 64CNTT3_8.docx
@@ -1026,7 +1026,7 @@
           <w:noProof/>
         </w:rPr>
         <w:drawing>
-          <wp:inline distT="0" distB="0" distL="0" distR="0" wp14:anchorId="6734DFBA" wp14:editId="26C4727D">
+          <wp:inline distT="0" distB="0" distL="0" distR="0" wp14:anchorId="0C794E06" wp14:editId="4086873B">
             <wp:extent cx="5733415" cy="5522087"/>
             <wp:effectExtent l="0" t="0" r="635" b="2540"/>
             <wp:docPr id="521048439" name="Picture 1" descr="A diagram of college students&#10;&#10;Description automatically generated"/>
@@ -1515,9 +1515,9 @@
           <w14:ligatures w14:val="standardContextual"/>
         </w:rPr>
         <w:drawing>
-          <wp:inline distT="0" distB="0" distL="0" distR="0" wp14:anchorId="7ACE65A7" wp14:editId="5B1EB22D">
-            <wp:extent cx="4467225" cy="2457450"/>
-            <wp:effectExtent l="0" t="0" r="9525" b="0"/>
+          <wp:inline distT="0" distB="0" distL="0" distR="0" wp14:anchorId="7ACE65A7" wp14:editId="6F5A66C3">
+            <wp:extent cx="5691399" cy="2819400"/>
+            <wp:effectExtent l="0" t="0" r="5080" b="0"/>
             <wp:docPr id="1551162167" name="Picture 1" descr="A diagram of a flowchart&#10;&#10;Description automatically generated"/>
             <wp:cNvGraphicFramePr>
               <a:graphicFrameLocks xmlns:a="http://schemas.openxmlformats.org/drawingml/2006/main" noChangeAspect="1"/>
@@ -1538,7 +1538,7 @@
                   <pic:spPr>
                     <a:xfrm>
                       <a:off x="0" y="0"/>
-                      <a:ext cx="4467225" cy="2457450"/>
+                      <a:ext cx="5699465" cy="2823396"/>
                     </a:xfrm>
                     <a:prstGeom prst="rect">
                       <a:avLst/>
@@ -1555,52 +1555,52 @@
       <w:pPr>
         <w:pStyle w:val="Heading2"/>
         <w:rPr>
-          <w:color w:val="FF0000"/>
+          <w:color w:val="000000" w:themeColor="text1"/>
           <w:lang w:val="vi-VN"/>
         </w:rPr>
       </w:pPr>
       <w:r>
         <w:rPr>
-          <w:color w:val="FF0000"/>
+          <w:color w:val="000000" w:themeColor="text1"/>
         </w:rPr>
         <w:lastRenderedPageBreak/>
         <w:t xml:space="preserve">1.3 </w:t>
       </w:r>
       <w:r>
         <w:rPr>
-          <w:color w:val="FF0000"/>
+          <w:color w:val="000000" w:themeColor="text1"/>
         </w:rPr>
         <w:t>Sơ</w:t>
       </w:r>
       <w:r>
         <w:rPr>
-          <w:color w:val="FF0000"/>
+          <w:color w:val="000000" w:themeColor="text1"/>
           <w:lang w:val="vi-VN"/>
         </w:rPr>
         <w:t xml:space="preserve"> đồ</w:t>
       </w:r>
       <w:r>
         <w:rPr>
-          <w:color w:val="FF0000"/>
+          <w:color w:val="000000" w:themeColor="text1"/>
         </w:rPr>
         <w:t xml:space="preserve"> Use </w:t>
       </w:r>
       <w:r>
         <w:rPr>
-          <w:color w:val="FF0000"/>
+          <w:color w:val="000000" w:themeColor="text1"/>
           <w:lang w:val="vi-VN"/>
         </w:rPr>
         <w:t>c</w:t>
       </w:r>
       <w:r>
         <w:rPr>
-          <w:color w:val="FF0000"/>
+          <w:color w:val="000000" w:themeColor="text1"/>
         </w:rPr>
         <w:t>ase</w:t>
       </w:r>
       <w:r>
         <w:rPr>
-          <w:color w:val="FF0000"/>
+          <w:color w:val="000000" w:themeColor="text1"/>
           <w:lang w:val="vi-VN"/>
         </w:rPr>
         <w:t xml:space="preserve"> tổng quát</w:t>
@@ -1612,10 +1612,10 @@
           <w:noProof/>
         </w:rPr>
         <w:drawing>
-          <wp:inline distT="0" distB="0" distL="0" distR="0" wp14:anchorId="5B3667F9" wp14:editId="51EEBA71">
-            <wp:extent cx="5733415" cy="4709708"/>
-            <wp:effectExtent l="0" t="0" r="635" b="0"/>
-            <wp:docPr id="1121904091" name="Picture 1" descr="A diagram of a diagram&#10;&#10;Description automatically generated"/>
+          <wp:inline distT="0" distB="0" distL="0" distR="0" wp14:anchorId="4D7CB7AD" wp14:editId="0227683C">
+            <wp:extent cx="5733415" cy="4985724"/>
+            <wp:effectExtent l="0" t="0" r="635" b="5715"/>
+            <wp:docPr id="1720044564" name="Picture 1" descr="A diagram of a person's body&#10;&#10;Description automatically generated"/>
             <wp:cNvGraphicFramePr>
               <a:graphicFrameLocks xmlns:a="http://schemas.openxmlformats.org/drawingml/2006/main" noChangeAspect="1"/>
             </wp:cNvGraphicFramePr>
@@ -1623,7 +1623,7 @@
               <a:graphicData uri="http://schemas.openxmlformats.org/drawingml/2006/picture">
                 <pic:pic xmlns:pic="http://schemas.openxmlformats.org/drawingml/2006/picture">
                   <pic:nvPicPr>
-                    <pic:cNvPr id="1121904091" name="Picture 1" descr="A diagram of a diagram&#10;&#10;Description automatically generated"/>
+                    <pic:cNvPr id="1720044564" name="Picture 1" descr="A diagram of a person's body&#10;&#10;Description automatically generated"/>
                     <pic:cNvPicPr/>
                   </pic:nvPicPr>
                   <pic:blipFill>
@@ -1635,7 +1635,7 @@
                   <pic:spPr>
                     <a:xfrm>
                       <a:off x="0" y="0"/>
-                      <a:ext cx="5733415" cy="4709708"/>
+                      <a:ext cx="5733415" cy="4985724"/>
                     </a:xfrm>
                     <a:prstGeom prst="rect">
                       <a:avLst/>
@@ -2369,7 +2369,17 @@
                 <w:szCs w:val="28"/>
                 <w:lang w:val="vi"/>
               </w:rPr>
-              <w:t xml:space="preserve">Chức năng đăng ký cho phép người dùng đăng ký sau đó đăng nhập tài khoản để tham gia sử dụng dịch vụ </w:t>
+              <w:t xml:space="preserve">Chức năng đăng ký cho phép người dùng đăng ký sau đó </w:t>
+            </w:r>
+            <w:r>
+              <w:rPr>
+                <w:rFonts w:ascii="Times New Roman" w:eastAsia="Times New Roman" w:hAnsi="Times New Roman" w:cs="Times New Roman"/>
+                <w:sz w:val="28"/>
+                <w:szCs w:val="28"/>
+                <w:lang w:val="vi"/>
+              </w:rPr>
+              <w:lastRenderedPageBreak/>
+              <w:t xml:space="preserve">đăng nhập tài khoản để tham gia sử dụng dịch vụ </w:t>
             </w:r>
           </w:p>
         </w:tc>
@@ -3678,7 +3688,17 @@
                 <w:szCs w:val="28"/>
                 <w:lang w:val="vi"/>
               </w:rPr>
-              <w:t>Các chủ trọ đăng bài và sửa chỉnh sửa bài viết của mình để tìm kiếm khách vãng lai có nhu cầu</w:t>
+              <w:t xml:space="preserve">Các chủ trọ đăng bài và sửa chỉnh sửa bài viết của mình để </w:t>
+            </w:r>
+            <w:r>
+              <w:rPr>
+                <w:rFonts w:ascii="Times New Roman" w:eastAsia="Times New Roman" w:hAnsi="Times New Roman" w:cs="Times New Roman"/>
+                <w:sz w:val="28"/>
+                <w:szCs w:val="28"/>
+                <w:lang w:val="vi"/>
+              </w:rPr>
+              <w:lastRenderedPageBreak/>
+              <w:t>tìm kiếm khách vãng lai có nhu cầu</w:t>
             </w:r>
           </w:p>
         </w:tc>
@@ -4896,17 +4916,8 @@
                 <w:szCs w:val="28"/>
                 <w:lang w:val="vi"/>
               </w:rPr>
-              <w:t xml:space="preserve">3. Hệ thống hiển thị giao diện xác thực tài khoản gồm 3 </w:t>
-            </w:r>
-            <w:r>
-              <w:rPr>
-                <w:rFonts w:ascii="Times New Roman" w:eastAsia="Times New Roman" w:hAnsi="Times New Roman" w:cs="Times New Roman"/>
-                <w:sz w:val="28"/>
-                <w:szCs w:val="28"/>
-                <w:lang w:val="vi"/>
-              </w:rPr>
               <w:lastRenderedPageBreak/>
-              <w:t xml:space="preserve">bước: xác minh là mã captcha không phải máy, mã gửi về gmail và mã gửi về số điện thoại để hoàn thành xác thực </w:t>
+              <w:t xml:space="preserve">3. Hệ thống hiển thị giao diện xác thực tài khoản gồm 3 bước: xác minh là mã captcha không phải máy, mã gửi về gmail và mã gửi về số điện thoại để hoàn thành xác thực </w:t>
             </w:r>
           </w:p>
           <w:p>
@@ -7745,7 +7756,7 @@
           <w:lang w:val="vi-VN"/>
         </w:rPr>
         <w:drawing>
-          <wp:inline distT="0" distB="0" distL="0" distR="0" wp14:anchorId="6940AE0B" wp14:editId="14991BF7">
+          <wp:inline distT="0" distB="0" distL="0" distR="0" wp14:anchorId="6940AE0B" wp14:editId="0F0FDEC6">
             <wp:extent cx="5732689" cy="3803073"/>
             <wp:effectExtent l="0" t="0" r="1905" b="6985"/>
             <wp:docPr id="8" name="Picture 8" descr="A diagram of a diagram&#10;&#10;Description automatically generated"/>
@@ -7975,10 +7986,10 @@
           <w:lang w:val="vi-VN"/>
         </w:rPr>
         <w:drawing>
-          <wp:inline distT="0" distB="0" distL="0" distR="0" wp14:anchorId="4F0072B7" wp14:editId="2FFFA02F">
-            <wp:extent cx="6177593" cy="2999509"/>
-            <wp:effectExtent l="0" t="0" r="0" b="0"/>
-            <wp:docPr id="1231715762" name="Picture 1" descr="A diagram of a company&#10;&#10;Description automatically generated"/>
+          <wp:inline distT="0" distB="0" distL="0" distR="0" wp14:anchorId="65F4D974" wp14:editId="64F39ADD">
+            <wp:extent cx="6089015" cy="3929743"/>
+            <wp:effectExtent l="0" t="0" r="6985" b="0"/>
+            <wp:docPr id="914560749" name="Picture 1" descr="A diagram of a diagram&#10;&#10;Description automatically generated"/>
             <wp:cNvGraphicFramePr>
               <a:graphicFrameLocks xmlns:a="http://schemas.openxmlformats.org/drawingml/2006/main" noChangeAspect="1"/>
             </wp:cNvGraphicFramePr>
@@ -7986,7 +7997,7 @@
               <a:graphicData uri="http://schemas.openxmlformats.org/drawingml/2006/picture">
                 <pic:pic xmlns:pic="http://schemas.openxmlformats.org/drawingml/2006/picture">
                   <pic:nvPicPr>
-                    <pic:cNvPr id="1231715762" name="Picture 1" descr="A diagram of a company&#10;&#10;Description automatically generated"/>
+                    <pic:cNvPr id="914560749" name="Picture 1" descr="A diagram of a diagram&#10;&#10;Description automatically generated"/>
                     <pic:cNvPicPr/>
                   </pic:nvPicPr>
                   <pic:blipFill>
@@ -7998,7 +8009,7 @@
                   <pic:spPr>
                     <a:xfrm>
                       <a:off x="0" y="0"/>
-                      <a:ext cx="6181966" cy="3001632"/>
+                      <a:ext cx="6099404" cy="3936448"/>
                     </a:xfrm>
                     <a:prstGeom prst="rect">
                       <a:avLst/>
@@ -8068,23 +8079,18 @@
     <w:p>
       <w:pPr>
         <w:pStyle w:val="Heading2"/>
-        <w:rPr>
-          <w:color w:val="FF0000"/>
-        </w:rPr>
       </w:pPr>
       <w:bookmarkStart w:id="24" w:name="_8umhwvt0zmtk" w:colFirst="0" w:colLast="0"/>
+      <w:bookmarkStart w:id="25" w:name="_i8xfh7o6y4wc" w:colFirst="0" w:colLast="0"/>
       <w:bookmarkEnd w:id="24"/>
-      <w:r>
-        <w:rPr>
-          <w:color w:val="FF0000"/>
-        </w:rPr>
+      <w:bookmarkEnd w:id="25"/>
+      <w:r>
         <w:t xml:space="preserve">1. </w:t>
       </w:r>
       <w:r>
         <w:rPr>
           <w:b/>
           <w:bCs/>
-          <w:color w:val="FF0000"/>
         </w:rPr>
         <w:t xml:space="preserve">Thiết kế </w:t>
       </w:r>
@@ -8092,7 +8098,6 @@
         <w:rPr>
           <w:b/>
           <w:bCs/>
-          <w:color w:val="FF0000"/>
           <w:lang w:val="vi-VN"/>
         </w:rPr>
         <w:t>K</w:t>
@@ -8101,109 +8106,26 @@
         <w:rPr>
           <w:b/>
           <w:bCs/>
-          <w:color w:val="FF0000"/>
         </w:rPr>
         <w:t>iến trúc</w:t>
       </w:r>
     </w:p>
     <w:p>
       <w:pPr>
-        <w:jc w:val="center"/>
         <w:rPr>
           <w:lang w:val="vi-VN"/>
         </w:rPr>
       </w:pPr>
       <w:r>
         <w:rPr>
-          <w:color w:val="FF0000"/>
-          <w:lang w:val="vi-VN"/>
-        </w:rPr>
-        <w:t xml:space="preserve">&lt;&lt; HÌNH </w:t>
-      </w:r>
-      <w:r>
-        <w:rPr>
-          <w:color w:val="FF0000"/>
-          <w:lang w:val="vi-VN"/>
-        </w:rPr>
-        <w:t xml:space="preserve">VẼ </w:t>
-      </w:r>
-      <w:r>
-        <w:rPr>
-          <w:color w:val="FF0000"/>
-          <w:lang w:val="vi-VN"/>
-        </w:rPr>
-        <w:t xml:space="preserve">MINH HOẠ VÀ GIẢI THÍCH CÁC THÀNH PHẦN TRONG KIẾN TRÚC CỦA </w:t>
-      </w:r>
-      <w:r>
-        <w:rPr>
-          <w:color w:val="FF0000"/>
-          <w:lang w:val="vi-VN"/>
-        </w:rPr>
-        <w:t>PHẦN MỀM</w:t>
-      </w:r>
-      <w:r>
-        <w:rPr>
-          <w:color w:val="FF0000"/>
-          <w:lang w:val="vi-VN"/>
-        </w:rPr>
-        <w:t xml:space="preserve"> &gt;&gt;</w:t>
-      </w:r>
-    </w:p>
-    <w:p>
-      <w:pPr>
-        <w:pStyle w:val="Heading2"/>
-        <w:rPr>
-          <w:color w:val="FF0000"/>
-        </w:rPr>
-      </w:pPr>
-      <w:bookmarkStart w:id="25" w:name="_i8xfh7o6y4wc" w:colFirst="0" w:colLast="0"/>
-      <w:bookmarkEnd w:id="25"/>
-      <w:r>
-        <w:rPr>
-          <w:color w:val="FF0000"/>
-        </w:rPr>
-        <w:t xml:space="preserve">2. </w:t>
-      </w:r>
-      <w:r>
-        <w:rPr>
-          <w:b/>
-          <w:bCs/>
-          <w:color w:val="FF0000"/>
-        </w:rPr>
-        <w:t xml:space="preserve">Thiết kế </w:t>
-      </w:r>
-      <w:r>
-        <w:rPr>
-          <w:b/>
-          <w:bCs/>
-          <w:color w:val="FF0000"/>
-          <w:lang w:val="vi-VN"/>
-        </w:rPr>
-        <w:t>H</w:t>
-      </w:r>
-      <w:r>
-        <w:rPr>
-          <w:b/>
-          <w:bCs/>
-          <w:color w:val="FF0000"/>
-        </w:rPr>
-        <w:t>ướng đối tượng</w:t>
-      </w:r>
-    </w:p>
-    <w:p>
-      <w:bookmarkStart w:id="26" w:name="_otpijvv2ic6r" w:colFirst="0" w:colLast="0"/>
-      <w:bookmarkStart w:id="27" w:name="_te1tw0h55sj0" w:colFirst="0" w:colLast="0"/>
-      <w:bookmarkEnd w:id="26"/>
-      <w:bookmarkEnd w:id="27"/>
-      <w:r>
-        <w:rPr>
           <w:noProof/>
+          <w14:ligatures w14:val="standardContextual"/>
         </w:rPr>
         <w:drawing>
-          <wp:inline distT="0" distB="0" distL="0" distR="0" wp14:anchorId="48BA3692" wp14:editId="04AFB302">
-            <wp:extent cx="5672455" cy="4556760"/>
-            <wp:effectExtent l="0" t="0" r="4445" b="0"/>
-            <wp:docPr id="1843584083" name="Picture 1" descr="A diagram of a foreign language&#10;&#10;Description automatically generated"/>
+          <wp:inline distT="0" distB="0" distL="0" distR="0" wp14:anchorId="5DFC94BF" wp14:editId="3DE34DEF">
+            <wp:extent cx="5733415" cy="4744085"/>
+            <wp:effectExtent l="0" t="0" r="635" b="0"/>
+            <wp:docPr id="1188851785" name="Picture 1" descr="A diagram of a system&#10;&#10;Description automatically generated"/>
             <wp:cNvGraphicFramePr>
               <a:graphicFrameLocks xmlns:a="http://schemas.openxmlformats.org/drawingml/2006/main" noChangeAspect="1"/>
             </wp:cNvGraphicFramePr>
@@ -8211,30 +8133,23 @@
               <a:graphicData uri="http://schemas.openxmlformats.org/drawingml/2006/picture">
                 <pic:pic xmlns:pic="http://schemas.openxmlformats.org/drawingml/2006/picture">
                   <pic:nvPicPr>
-                    <pic:cNvPr id="1843584083" name="Picture 1" descr="A diagram of a foreign language&#10;&#10;Description automatically generated"/>
+                    <pic:cNvPr id="1188851785" name="Picture 1" descr="A diagram of a system&#10;&#10;Description automatically generated"/>
                     <pic:cNvPicPr/>
                   </pic:nvPicPr>
-                  <pic:blipFill rotWithShape="1">
+                  <pic:blipFill>
                     <a:blip r:embed="rId26"/>
-                    <a:srcRect l="1063" t="1" b="-196"/>
-                    <a:stretch/>
+                    <a:stretch>
+                      <a:fillRect/>
+                    </a:stretch>
                   </pic:blipFill>
-                  <pic:spPr bwMode="auto">
+                  <pic:spPr>
                     <a:xfrm>
                       <a:off x="0" y="0"/>
-                      <a:ext cx="5672455" cy="4556760"/>
+                      <a:ext cx="5733415" cy="4744085"/>
                     </a:xfrm>
                     <a:prstGeom prst="rect">
                       <a:avLst/>
                     </a:prstGeom>
-                    <a:ln>
-                      <a:noFill/>
-                    </a:ln>
-                    <a:extLst>
-                      <a:ext uri="{53640926-AAD7-44D8-BBD7-CCE9431645EC}">
-                        <a14:shadowObscured xmlns:a14="http://schemas.microsoft.com/office/drawing/2010/main"/>
-                      </a:ext>
-                    </a:extLst>
                   </pic:spPr>
                 </pic:pic>
               </a:graphicData>
@@ -8243,23 +8158,114 @@
         </w:drawing>
       </w:r>
     </w:p>
+    <w:p>
+      <w:pPr>
+        <w:pStyle w:val="Heading2"/>
+        <w:rPr>
+          <w:color w:val="000000" w:themeColor="text1"/>
+        </w:rPr>
+      </w:pPr>
+      <w:r>
+        <w:rPr>
+          <w:color w:val="000000" w:themeColor="text1"/>
+        </w:rPr>
+        <w:lastRenderedPageBreak/>
+        <w:t xml:space="preserve">2. </w:t>
+      </w:r>
+      <w:r>
+        <w:rPr>
+          <w:b/>
+          <w:bCs/>
+          <w:color w:val="000000" w:themeColor="text1"/>
+        </w:rPr>
+        <w:t xml:space="preserve">Thiết kế </w:t>
+      </w:r>
+      <w:r>
+        <w:rPr>
+          <w:b/>
+          <w:bCs/>
+          <w:color w:val="000000" w:themeColor="text1"/>
+          <w:lang w:val="vi-VN"/>
+        </w:rPr>
+        <w:t>H</w:t>
+      </w:r>
+      <w:r>
+        <w:rPr>
+          <w:b/>
+          <w:bCs/>
+          <w:color w:val="000000" w:themeColor="text1"/>
+        </w:rPr>
+        <w:t>ướng đối tượng</w:t>
+      </w:r>
+    </w:p>
+    <w:p>
+      <w:bookmarkStart w:id="26" w:name="_otpijvv2ic6r" w:colFirst="0" w:colLast="0"/>
+      <w:bookmarkStart w:id="27" w:name="_te1tw0h55sj0" w:colFirst="0" w:colLast="0"/>
+      <w:bookmarkEnd w:id="26"/>
+      <w:bookmarkEnd w:id="27"/>
+      <w:r>
+        <w:rPr>
+          <w:noProof/>
+        </w:rPr>
+        <w:drawing>
+          <wp:inline distT="0" distB="0" distL="0" distR="0" wp14:anchorId="3CED9258" wp14:editId="781E5F22">
+            <wp:extent cx="5733415" cy="4514850"/>
+            <wp:effectExtent l="0" t="0" r="635" b="0"/>
+            <wp:docPr id="1713929911" name="Picture 1" descr="A diagram of a foreign language&#10;&#10;Description automatically generated"/>
+            <wp:cNvGraphicFramePr>
+              <a:graphicFrameLocks xmlns:a="http://schemas.openxmlformats.org/drawingml/2006/main" noChangeAspect="1"/>
+            </wp:cNvGraphicFramePr>
+            <a:graphic xmlns:a="http://schemas.openxmlformats.org/drawingml/2006/main">
+              <a:graphicData uri="http://schemas.openxmlformats.org/drawingml/2006/picture">
+                <pic:pic xmlns:pic="http://schemas.openxmlformats.org/drawingml/2006/picture">
+                  <pic:nvPicPr>
+                    <pic:cNvPr id="1713929911" name="Picture 1" descr="A diagram of a foreign language&#10;&#10;Description automatically generated"/>
+                    <pic:cNvPicPr/>
+                  </pic:nvPicPr>
+                  <pic:blipFill>
+                    <a:blip r:embed="rId27"/>
+                    <a:stretch>
+                      <a:fillRect/>
+                    </a:stretch>
+                  </pic:blipFill>
+                  <pic:spPr>
+                    <a:xfrm>
+                      <a:off x="0" y="0"/>
+                      <a:ext cx="5733415" cy="4514850"/>
+                    </a:xfrm>
+                    <a:prstGeom prst="rect">
+                      <a:avLst/>
+                    </a:prstGeom>
+                  </pic:spPr>
+                </pic:pic>
+              </a:graphicData>
+            </a:graphic>
+          </wp:inline>
+        </w:drawing>
+      </w:r>
+    </w:p>
     <w:p/>
     <w:p>
       <w:pPr>
         <w:pStyle w:val="Heading2"/>
         <w:rPr>
+          <w:color w:val="FF0000"/>
           <w:lang w:val="vi-VN"/>
         </w:rPr>
       </w:pPr>
       <w:bookmarkStart w:id="28" w:name="_wzplpjeuo0bl" w:colFirst="0" w:colLast="0"/>
       <w:bookmarkEnd w:id="28"/>
       <w:r>
+        <w:rPr>
+          <w:color w:val="FF0000"/>
+        </w:rPr>
         <w:t xml:space="preserve">3. </w:t>
       </w:r>
       <w:r>
         <w:rPr>
           <w:b/>
           <w:bCs/>
+          <w:color w:val="FF0000"/>
         </w:rPr>
         <w:t xml:space="preserve">Thiết kế </w:t>
       </w:r>
@@ -8267,6 +8273,7 @@
         <w:rPr>
           <w:b/>
           <w:bCs/>
+          <w:color w:val="FF0000"/>
           <w:lang w:val="vi-VN"/>
         </w:rPr>
         <w:t>D</w:t>
@@ -8275,6 +8282,7 @@
         <w:rPr>
           <w:b/>
           <w:bCs/>
+          <w:color w:val="FF0000"/>
         </w:rPr>
         <w:t>ữ liệu</w:t>
       </w:r>
@@ -9337,7 +9345,6 @@
           <w:sz w:val="30"/>
           <w:szCs w:val="30"/>
         </w:rPr>
-        <w:lastRenderedPageBreak/>
         <w:t>3.2 Mối liên kết</w:t>
       </w:r>
     </w:p>
@@ -10285,6 +10292,7 @@
           <w:szCs w:val="26"/>
           <w:lang w:val="en-US"/>
         </w:rPr>
+        <w:lastRenderedPageBreak/>
         <w:t>Người</w:t>
       </w:r>
       <w:proofErr w:type="spellEnd"/>
@@ -12713,7 +12721,6 @@
         <w:rPr>
           <w:lang w:val="en-US"/>
         </w:rPr>
-        <w:lastRenderedPageBreak/>
         <w:t>Tên</w:t>
       </w:r>
       <w:proofErr w:type="spellEnd"/>
@@ -13297,6 +13304,7 @@
           <w:sz w:val="26"/>
           <w:szCs w:val="26"/>
         </w:rPr>
+        <w:lastRenderedPageBreak/>
         <w:t xml:space="preserve"> F = {A → B, A →  C</w:t>
       </w:r>
       <w:r>
@@ -15939,7 +15947,6 @@
           <w:szCs w:val="26"/>
           <w:lang w:val="en-US"/>
         </w:rPr>
-        <w:lastRenderedPageBreak/>
         <w:t xml:space="preserve">                ==&gt;Đạt 2NF </w:t>
       </w:r>
       <w:proofErr w:type="spellStart"/>
@@ -16692,6 +16699,7 @@
           <w:szCs w:val="26"/>
           <w:lang w:val="en-US"/>
         </w:rPr>
+        <w:lastRenderedPageBreak/>
         <w:t xml:space="preserve">         </w:t>
       </w:r>
       <w:proofErr w:type="spellStart"/>
@@ -17507,7 +17515,7 @@
                     </pic:cNvPicPr>
                   </pic:nvPicPr>
                   <pic:blipFill>
-                    <a:blip r:embed="rId27"/>
+                    <a:blip r:embed="rId28"/>
                     <a:stretch>
                       <a:fillRect/>
                     </a:stretch>
@@ -17688,7 +17696,7 @@
         </w:rPr>
         <w:t xml:space="preserve">: </w:t>
       </w:r>
-      <w:hyperlink r:id="rId28" w:history="1">
+      <w:hyperlink r:id="rId29" w:history="1">
         <w:r>
           <w:rPr>
             <w:rStyle w:val="Hyperlink"/>
@@ -17746,7 +17754,7 @@
         </w:rPr>
         <w:t xml:space="preserve">: </w:t>
       </w:r>
-      <w:hyperlink r:id="rId29" w:history="1">
+      <w:hyperlink r:id="rId30" w:history="1">
         <w:r>
           <w:rPr>
             <w:rStyle w:val="Hyperlink"/>
@@ -21643,6 +21651,7 @@
     <w:name w:val="heading 2"/>
     <w:basedOn w:val="Normal"/>
     <w:next w:val="Normal"/>
+    <w:link w:val="Heading2Char"/>
     <w:uiPriority w:val="9"/>
     <w:unhideWhenUsed/>
     <w:qFormat/>
@@ -22195,6 +22204,17 @@
       <w:szCs w:val="24"/>
     </w:rPr>
   </w:style>
+  <w:style w:type="character" w:customStyle="1" w:styleId="Heading2Char">
+    <w:name w:val="Heading 2 Char"/>
+    <w:basedOn w:val="DefaultParagraphFont"/>
+    <w:link w:val="Heading2"/>
+    <w:uiPriority w:val="9"/>
+    <w:rsid w:val="00EC1188"/>
+    <w:rPr>
+      <w:sz w:val="32"/>
+      <w:szCs w:val="32"/>
+    </w:rPr>
+  </w:style>
 </w:styles>
 </file>
 

</xml_diff>